<commit_message>
feat: add lab4, lab5 doc: fix reports
</commit_message>
<xml_diff>
--- a/lab1/report_1.docx
+++ b/lab1/report_1.docx
@@ -10,7 +10,7 @@
           <w:numId w:val="0"/>
         </w:numPr>
         <w:spacing w:before="0" w:after="0"/>
-        <w:ind w:left="720" w:hanging="0"/>
+        <w:ind w:left="720" w:right="0" w:hanging="0"/>
         <w:jc w:val="center"/>
         <w:rPr>
           <w:rFonts w:ascii="Times new roman" w:hAnsi="Times new roman"/>
@@ -617,6 +617,7 @@
           <w:pgNumType w:fmt="decimal"/>
           <w:formProt w:val="false"/>
           <w:textDirection w:val="lrTb"/>
+          <w:docGrid w:type="default" w:linePitch="100" w:charSpace="0"/>
         </w:sectPr>
       </w:pPr>
     </w:p>
@@ -934,8 +935,11 @@
         <w:pStyle w:val="ListParagraph"/>
         <w:numPr>
           <w:ilvl w:val="0"/>
-          <w:numId w:val="4"/>
+          <w:numId w:val="3"/>
         </w:numPr>
+        <w:spacing w:before="0" w:after="0"/>
+        <w:ind w:left="720" w:right="0" w:hanging="360"/>
+        <w:contextualSpacing/>
         <w:rPr/>
       </w:pPr>
       <w:r>
@@ -948,8 +952,11 @@
         <w:pStyle w:val="ListParagraph"/>
         <w:numPr>
           <w:ilvl w:val="0"/>
-          <w:numId w:val="4"/>
+          <w:numId w:val="3"/>
         </w:numPr>
+        <w:spacing w:before="0" w:after="0"/>
+        <w:ind w:left="720" w:right="0" w:hanging="360"/>
+        <w:contextualSpacing w:val="false"/>
         <w:rPr/>
       </w:pPr>
       <w:r>
@@ -962,8 +969,11 @@
         <w:pStyle w:val="ListParagraph"/>
         <w:numPr>
           <w:ilvl w:val="0"/>
-          <w:numId w:val="4"/>
+          <w:numId w:val="3"/>
         </w:numPr>
+        <w:spacing w:before="0" w:after="0"/>
+        <w:ind w:left="720" w:right="0" w:hanging="360"/>
+        <w:contextualSpacing w:val="false"/>
         <w:rPr/>
       </w:pPr>
       <w:r>
@@ -976,8 +986,11 @@
         <w:pStyle w:val="ListParagraph"/>
         <w:numPr>
           <w:ilvl w:val="0"/>
-          <w:numId w:val="4"/>
+          <w:numId w:val="3"/>
         </w:numPr>
+        <w:spacing w:before="0" w:after="0"/>
+        <w:ind w:left="720" w:right="0" w:hanging="360"/>
+        <w:contextualSpacing w:val="false"/>
         <w:rPr/>
       </w:pPr>
       <w:r>
@@ -990,8 +1003,11 @@
         <w:pStyle w:val="ListParagraph"/>
         <w:numPr>
           <w:ilvl w:val="0"/>
-          <w:numId w:val="4"/>
+          <w:numId w:val="3"/>
         </w:numPr>
+        <w:spacing w:before="0" w:after="0"/>
+        <w:ind w:left="720" w:right="0" w:hanging="360"/>
+        <w:contextualSpacing w:val="false"/>
         <w:rPr/>
       </w:pPr>
       <w:r>
@@ -1004,8 +1020,11 @@
         <w:pStyle w:val="ListParagraph"/>
         <w:numPr>
           <w:ilvl w:val="0"/>
-          <w:numId w:val="4"/>
+          <w:numId w:val="3"/>
         </w:numPr>
+        <w:spacing w:before="0" w:after="0"/>
+        <w:ind w:left="720" w:right="0" w:hanging="360"/>
+        <w:contextualSpacing w:val="false"/>
         <w:rPr/>
       </w:pPr>
       <w:r>
@@ -1099,15 +1118,28 @@
           <w:sz w:val="28"/>
           <w:szCs w:val="28"/>
         </w:rPr>
-        <w:t xml:space="preserve">СНИЛС представляет собой 11 цифр, 2 последние являются хэш-суммой остальных. Для </w:t>
-      </w:r>
+        <w:t>СНИЛС представляет собой 11 цифр, 2 последние являются хэш-суммой остальных. Для упрощения это будут случайные цифры. Остальная часть – счетчик (СНИЛСы должны быть уникальны).</w:t>
+      </w:r>
+    </w:p>
+    <w:p>
+      <w:pPr>
+        <w:pStyle w:val="Normal"/>
+        <w:spacing w:lineRule="auto" w:line="360" w:before="0" w:after="0"/>
+        <w:ind w:left="0" w:right="0" w:firstLine="562"/>
+        <w:jc w:val="both"/>
+        <w:rPr>
+          <w:rFonts w:ascii="Times new roman" w:hAnsi="Times new roman"/>
+          <w:sz w:val="28"/>
+          <w:szCs w:val="28"/>
+        </w:rPr>
+      </w:pPr>
       <w:r>
         <w:rPr>
           <w:rFonts w:cs="Times New Roman" w:ascii="Times new roman" w:hAnsi="Times new roman"/>
           <w:sz w:val="28"/>
           <w:szCs w:val="28"/>
         </w:rPr>
-        <w:t>упрощения</w:t>
+        <w:t>Даты обращения пациента и результата анализов должны быть рабочими днями в рабочее время.</w:t>
       </w:r>
       <w:r>
         <w:rPr>
@@ -1115,28 +1147,7 @@
           <w:sz w:val="28"/>
           <w:szCs w:val="28"/>
         </w:rPr>
-        <w:t xml:space="preserve"> это будут случайные цифры. Остальная часть – счетчик (СНИЛСы должны быть уникальны).</w:t>
-      </w:r>
-    </w:p>
-    <w:p>
-      <w:pPr>
-        <w:pStyle w:val="Normal"/>
-        <w:spacing w:lineRule="auto" w:line="360" w:before="0" w:after="0"/>
-        <w:ind w:left="0" w:right="0" w:firstLine="562"/>
-        <w:jc w:val="both"/>
-        <w:rPr>
-          <w:rFonts w:ascii="Times new roman" w:hAnsi="Times new roman"/>
-          <w:sz w:val="28"/>
-          <w:szCs w:val="28"/>
-        </w:rPr>
-      </w:pPr>
-      <w:r>
-        <w:rPr>
-          <w:rFonts w:cs="Times New Roman" w:ascii="Times new roman" w:hAnsi="Times new roman"/>
-          <w:sz w:val="28"/>
-          <w:szCs w:val="28"/>
-        </w:rPr>
-        <w:t>Даты обращения пациента и результата анализов должны быть рабочими днями в рабочее время.</w:t>
+        <w:t xml:space="preserve"> Дата результата должна быть следующим рабочим днем после даты обращения.</w:t>
       </w:r>
     </w:p>
     <w:p>
@@ -1316,15 +1327,7 @@
       </w:pPr>
       <w:r>
         <w:rPr/>
-        <w:t xml:space="preserve">Генерируются назначаемые анализы. Аналогично симптомам, но из 10 по 5 = 252 </w:t>
-      </w:r>
-      <w:r>
-        <w:rPr/>
-        <w:t>возможных вариантов</w:t>
-      </w:r>
-      <w:r>
-        <w:rPr/>
-        <w:t>.</w:t>
+        <w:t>Генерируются назначаемые анализы. Аналогично симптомам, но из 10 по 5 = 252 возможных вариантов.</w:t>
       </w:r>
     </w:p>
     <w:p>
@@ -1340,19 +1343,7 @@
         <w:rPr>
           <w:rFonts w:cs="Times New Roman"/>
         </w:rPr>
-        <w:t xml:space="preserve">Для генерации случайной даты выбирается случайное количество дней до текущего момента. Если этот день выходной, </w:t>
-      </w:r>
-      <w:r>
-        <w:rPr>
-          <w:rFonts w:cs="Times New Roman"/>
-        </w:rPr>
-        <w:t>вычитаем из даты</w:t>
-      </w:r>
-      <w:r>
-        <w:rPr>
-          <w:rFonts w:cs="Times New Roman"/>
-        </w:rPr>
-        <w:t xml:space="preserve"> 2 дня (чтобы не попасть снова в выходной). Время выбирается случайно из диапазона 8-17ч.</w:t>
+        <w:t>Для генерации случайной даты выбирается случайное количество дней до текущего момента. Если этот день выходной, вычитаем из даты 2 дня (чтобы не попасть снова в выходной). Время выбирается случайно из диапазона 8-17ч.</w:t>
       </w:r>
     </w:p>
     <w:p>
@@ -1430,9 +1421,9 @@
       </w:pPr>
       <w:r>
         <w:rPr>
-          <w:rFonts w:ascii="Times new roman" w:hAnsi="Times new roman"/>
-          <w:sz w:val="28"/>
-          <w:szCs w:val="28"/>
+          <w:rFonts w:cs="Times New Roman"/>
+          <w:i w:val="false"/>
+          <w:iCs w:val="false"/>
         </w:rPr>
       </w:r>
     </w:p>
@@ -1442,18 +1433,10 @@
         <w:spacing w:lineRule="auto" w:line="360" w:before="0" w:after="0"/>
         <w:ind w:left="0" w:right="0" w:firstLine="562"/>
         <w:jc w:val="center"/>
-        <w:rPr>
-          <w:rFonts w:ascii="Times new roman" w:hAnsi="Times new roman"/>
-          <w:sz w:val="28"/>
-          <w:szCs w:val="28"/>
-        </w:rPr>
-      </w:pPr>
-      <w:r>
-        <w:rPr>
-          <w:rFonts w:ascii="Times new roman" w:hAnsi="Times new roman"/>
-          <w:sz w:val="28"/>
-          <w:szCs w:val="28"/>
-        </w:rPr>
+        <w:rPr/>
+      </w:pPr>
+      <w:r>
+        <w:rPr/>
         <w:drawing>
           <wp:inline distT="0" distB="0" distL="0" distR="0">
             <wp:extent cx="5334000" cy="5229225"/>
@@ -1500,40 +1483,20 @@
         <w:ind w:left="0" w:right="0" w:firstLine="562"/>
         <w:jc w:val="center"/>
         <w:rPr>
-          <w:rFonts w:ascii="Times new roman" w:hAnsi="Times new roman"/>
-          <w:sz w:val="28"/>
-          <w:szCs w:val="28"/>
+          <w:i/>
+          <w:i/>
+          <w:iCs/>
         </w:rPr>
       </w:pPr>
       <w:r>
         <w:rPr>
           <w:rFonts w:cs="Times New Roman" w:ascii="Times new roman" w:hAnsi="Times new roman"/>
-          <w:i w:val="false"/>
-          <w:iCs w:val="false"/>
-          <w:sz w:val="28"/>
-          <w:szCs w:val="28"/>
-        </w:rPr>
-        <w:t xml:space="preserve">Рис. </w:t>
-      </w:r>
-      <w:r>
-        <w:rPr>
-          <w:rFonts w:cs="Times New Roman" w:ascii="Times new roman" w:hAnsi="Times new roman"/>
-          <w:i w:val="false"/>
-          <w:iCs w:val="false"/>
-          <w:sz w:val="28"/>
-          <w:szCs w:val="28"/>
-        </w:rPr>
-        <w:t>4.</w:t>
-      </w:r>
-      <w:r>
-        <w:rPr>
-          <w:rFonts w:cs="Times New Roman" w:ascii="Times new roman" w:hAnsi="Times new roman"/>
-          <w:i w:val="false"/>
-          <w:iCs w:val="false"/>
-          <w:sz w:val="28"/>
-          <w:szCs w:val="28"/>
-        </w:rPr>
-        <w:t>1 Блок-схема основной программы.</w:t>
+          <w:i/>
+          <w:iCs/>
+          <w:sz w:val="28"/>
+          <w:szCs w:val="28"/>
+        </w:rPr>
+        <w:t>Рис. 4.1 Блок-схема основной программы.</w:t>
       </w:r>
     </w:p>
     <w:p>
@@ -1549,11 +1512,7 @@
         </w:rPr>
       </w:pPr>
       <w:r>
-        <w:rPr>
-          <w:rFonts w:ascii="Times new roman" w:hAnsi="Times new roman"/>
-          <w:sz w:val="28"/>
-          <w:szCs w:val="28"/>
-        </w:rPr>
+        <w:rPr/>
         <w:drawing>
           <wp:inline distT="0" distB="0" distL="0" distR="0">
             <wp:extent cx="3019425" cy="6334125"/>
@@ -1600,40 +1559,20 @@
         <w:ind w:left="0" w:right="0" w:firstLine="562"/>
         <w:jc w:val="center"/>
         <w:rPr>
-          <w:rFonts w:ascii="Times new roman" w:hAnsi="Times new roman"/>
-          <w:sz w:val="28"/>
-          <w:szCs w:val="28"/>
+          <w:i/>
+          <w:i/>
+          <w:iCs/>
         </w:rPr>
       </w:pPr>
       <w:r>
         <w:rPr>
           <w:rFonts w:cs="Times New Roman" w:ascii="Times new roman" w:hAnsi="Times new roman"/>
-          <w:i w:val="false"/>
-          <w:iCs w:val="false"/>
-          <w:sz w:val="28"/>
-          <w:szCs w:val="28"/>
-        </w:rPr>
-        <w:t xml:space="preserve">Рис. </w:t>
-      </w:r>
-      <w:r>
-        <w:rPr>
-          <w:rFonts w:cs="Times New Roman" w:ascii="Times new roman" w:hAnsi="Times new roman"/>
-          <w:i w:val="false"/>
-          <w:iCs w:val="false"/>
-          <w:sz w:val="28"/>
-          <w:szCs w:val="28"/>
-        </w:rPr>
-        <w:t>4.</w:t>
-      </w:r>
-      <w:r>
-        <w:rPr>
-          <w:rFonts w:cs="Times New Roman" w:ascii="Times new roman" w:hAnsi="Times new roman"/>
-          <w:i w:val="false"/>
-          <w:iCs w:val="false"/>
-          <w:sz w:val="28"/>
-          <w:szCs w:val="28"/>
-        </w:rPr>
-        <w:t>2 Блок-схема генерации датасета.</w:t>
+          <w:i/>
+          <w:iCs/>
+          <w:sz w:val="28"/>
+          <w:szCs w:val="28"/>
+        </w:rPr>
+        <w:t>Рис. 4.2 Блок-схема генерации датасета.</w:t>
       </w:r>
     </w:p>
     <w:p>
@@ -1649,11 +1588,7 @@
         </w:rPr>
       </w:pPr>
       <w:r>
-        <w:rPr>
-          <w:rFonts w:ascii="Times new roman" w:hAnsi="Times new roman"/>
-          <w:sz w:val="28"/>
-          <w:szCs w:val="28"/>
-        </w:rPr>
+        <w:rPr/>
         <w:drawing>
           <wp:inline distT="0" distB="0" distL="0" distR="0">
             <wp:extent cx="5940425" cy="4133215"/>
@@ -1701,56 +1636,26 @@
         <w:ind w:left="0" w:right="0" w:firstLine="562"/>
         <w:jc w:val="center"/>
         <w:rPr>
-          <w:rFonts w:ascii="Times new roman" w:hAnsi="Times new roman"/>
-          <w:sz w:val="28"/>
-          <w:szCs w:val="28"/>
-        </w:rPr>
-      </w:pPr>
-      <w:r>
-        <w:rPr>
-          <w:rFonts w:ascii="Times new roman" w:hAnsi="Times new roman"/>
-          <w:i w:val="false"/>
-          <w:iCs w:val="false"/>
-          <w:sz w:val="28"/>
-          <w:szCs w:val="28"/>
-        </w:rPr>
-        <w:t xml:space="preserve">Рис. </w:t>
-      </w:r>
-      <w:r>
-        <w:rPr>
-          <w:rFonts w:ascii="Times new roman" w:hAnsi="Times new roman"/>
-          <w:i w:val="false"/>
-          <w:iCs w:val="false"/>
-          <w:sz w:val="28"/>
-          <w:szCs w:val="28"/>
-        </w:rPr>
-        <w:t>4.</w:t>
-      </w:r>
-      <w:r>
-        <w:rPr>
-          <w:rFonts w:ascii="Times new roman" w:hAnsi="Times new roman"/>
-          <w:i w:val="false"/>
-          <w:iCs w:val="false"/>
-          <w:sz w:val="28"/>
-          <w:szCs w:val="28"/>
-        </w:rPr>
-        <w:t xml:space="preserve">3 </w:t>
-      </w:r>
-      <w:r>
-        <w:rPr>
-          <w:rFonts w:ascii="Times new roman" w:hAnsi="Times new roman"/>
-          <w:i w:val="false"/>
-          <w:iCs w:val="false"/>
-          <w:sz w:val="28"/>
-          <w:szCs w:val="28"/>
-        </w:rPr>
-        <w:t xml:space="preserve">Блок-схема метода generate класса </w:t>
+          <w:i/>
+          <w:i/>
+          <w:iCs/>
+        </w:rPr>
+      </w:pPr>
+      <w:r>
+        <w:rPr>
+          <w:rFonts w:ascii="Times new roman" w:hAnsi="Times new roman"/>
+          <w:i/>
+          <w:iCs/>
+          <w:sz w:val="28"/>
+          <w:szCs w:val="28"/>
+        </w:rPr>
+        <w:t xml:space="preserve">Рис. 4.3 Блок-схема метода generate класса </w:t>
       </w:r>
       <w:r>
         <w:rPr>
           <w:rFonts w:cs="Times New Roman" w:ascii="Times new roman" w:hAnsi="Times new roman"/>
-          <w:i w:val="false"/>
-          <w:iCs w:val="false"/>
+          <w:i/>
+          <w:iCs/>
           <w:sz w:val="28"/>
           <w:szCs w:val="28"/>
         </w:rPr>
@@ -1772,9 +1677,9 @@
       </w:pPr>
       <w:r>
         <w:rPr>
-          <w:rFonts w:ascii="Times new roman" w:hAnsi="Times new roman"/>
-          <w:sz w:val="28"/>
-          <w:szCs w:val="28"/>
+          <w:rFonts w:cs="Times New Roman"/>
+          <w:i w:val="false"/>
+          <w:iCs w:val="false"/>
         </w:rPr>
       </w:r>
     </w:p>
@@ -1791,11 +1696,7 @@
         </w:rPr>
       </w:pPr>
       <w:r>
-        <w:rPr>
-          <w:rFonts w:ascii="Times new roman" w:hAnsi="Times new roman"/>
-          <w:sz w:val="28"/>
-          <w:szCs w:val="28"/>
-        </w:rPr>
+        <w:rPr/>
         <w:drawing>
           <wp:inline distT="0" distB="0" distL="0" distR="0">
             <wp:extent cx="2352675" cy="3609975"/>
@@ -1842,50 +1743,30 @@
         <w:ind w:left="0" w:right="0" w:firstLine="562"/>
         <w:jc w:val="center"/>
         <w:rPr>
-          <w:rFonts w:ascii="Times new roman" w:hAnsi="Times new roman"/>
-          <w:sz w:val="28"/>
-          <w:szCs w:val="28"/>
+          <w:i/>
+          <w:i/>
+          <w:iCs/>
         </w:rPr>
       </w:pPr>
       <w:r>
         <w:rPr>
           <w:rFonts w:cs="Times New Roman" w:ascii="Times new roman" w:hAnsi="Times new roman"/>
-          <w:i w:val="false"/>
-          <w:iCs w:val="false"/>
-          <w:sz w:val="28"/>
-          <w:szCs w:val="28"/>
-        </w:rPr>
-        <w:t xml:space="preserve">Рис. </w:t>
+          <w:i/>
+          <w:iCs/>
+          <w:sz w:val="28"/>
+          <w:szCs w:val="28"/>
+        </w:rPr>
+        <w:t>Рис. 4.4 Блок-схема метода generate класса  SnilsGenerato</w:t>
       </w:r>
       <w:r>
         <w:rPr>
           <w:rFonts w:cs="Times New Roman" w:ascii="Times new roman" w:hAnsi="Times new roman"/>
-          <w:i w:val="false"/>
-          <w:iCs w:val="false"/>
-          <w:sz w:val="28"/>
-          <w:szCs w:val="28"/>
-        </w:rPr>
-        <w:t>4.</w:t>
-      </w:r>
-      <w:r>
-        <w:rPr>
-          <w:rFonts w:cs="Times New Roman" w:ascii="Times new roman" w:hAnsi="Times new roman"/>
-          <w:i w:val="false"/>
-          <w:iCs w:val="false"/>
-          <w:sz w:val="28"/>
-          <w:szCs w:val="28"/>
-        </w:rPr>
-        <w:t>4</w:t>
-      </w:r>
-      <w:r>
-        <w:rPr>
-          <w:rFonts w:cs="Times New Roman" w:ascii="Times new roman" w:hAnsi="Times new roman"/>
-          <w:i w:val="false"/>
-          <w:iCs w:val="false"/>
-          <w:sz w:val="28"/>
-          <w:szCs w:val="28"/>
-        </w:rPr>
-        <w:t xml:space="preserve"> Блок-схема метода generate класса  SnilsGenerato</w:t>
+          <w:i/>
+          <w:iCs/>
+          <w:sz w:val="28"/>
+          <w:szCs w:val="28"/>
+        </w:rPr>
+        <w:t>r</w:t>
       </w:r>
     </w:p>
     <w:p>
@@ -1900,9 +1781,7 @@
       </w:pPr>
       <w:r>
         <w:rPr>
-          <w:rFonts w:ascii="Times new roman" w:hAnsi="Times new roman"/>
-          <w:sz w:val="28"/>
-          <w:szCs w:val="28"/>
+          <w:rFonts w:cs="Times New Roman"/>
         </w:rPr>
       </w:r>
     </w:p>
@@ -1919,11 +1798,7 @@
         </w:rPr>
       </w:pPr>
       <w:r>
-        <w:rPr>
-          <w:rFonts w:ascii="Times new roman" w:hAnsi="Times new roman"/>
-          <w:sz w:val="28"/>
-          <w:szCs w:val="28"/>
-        </w:rPr>
+        <w:rPr/>
         <w:drawing>
           <wp:inline distT="0" distB="0" distL="0" distR="0">
             <wp:extent cx="2305050" cy="3561715"/>
@@ -1970,30 +1845,20 @@
         <w:ind w:left="0" w:right="0" w:hanging="0"/>
         <w:jc w:val="center"/>
         <w:rPr>
-          <w:rFonts w:ascii="Times new roman" w:hAnsi="Times new roman"/>
-          <w:sz w:val="28"/>
-          <w:szCs w:val="28"/>
+          <w:i/>
+          <w:i/>
+          <w:iCs/>
         </w:rPr>
       </w:pPr>
       <w:r>
         <w:rPr>
           <w:rFonts w:cs="Times New Roman" w:ascii="Times new roman" w:hAnsi="Times new roman"/>
-          <w:i w:val="false"/>
-          <w:iCs w:val="false"/>
-          <w:sz w:val="28"/>
-          <w:szCs w:val="28"/>
-        </w:rPr>
-        <w:t>Р</w:t>
-      </w:r>
-      <w:r>
-        <w:rPr>
-          <w:rFonts w:cs="Times New Roman" w:ascii="Times new roman" w:hAnsi="Times new roman"/>
-          <w:i w:val="false"/>
-          <w:iCs w:val="false"/>
-          <w:sz w:val="28"/>
-          <w:szCs w:val="28"/>
-        </w:rPr>
-        <w:t>ис. 4.5 Блок-схема метода generate класса NamesGenerator</w:t>
+          <w:i/>
+          <w:iCs/>
+          <w:sz w:val="28"/>
+          <w:szCs w:val="28"/>
+        </w:rPr>
+        <w:t>Рис. 4.5 Блок-схема метода generate класса NamesGenerator</w:t>
       </w:r>
     </w:p>
     <w:p>
@@ -2010,11 +1875,7 @@
         </w:rPr>
       </w:pPr>
       <w:r>
-        <w:rPr>
-          <w:rFonts w:ascii="Times new roman" w:hAnsi="Times new roman"/>
-          <w:sz w:val="28"/>
-          <w:szCs w:val="28"/>
-        </w:rPr>
+        <w:rPr/>
         <w:drawing>
           <wp:inline distT="0" distB="0" distL="0" distR="0">
             <wp:extent cx="5492115" cy="4914265"/>
@@ -2062,52 +1923,20 @@
         <w:ind w:left="0" w:right="0" w:firstLine="562"/>
         <w:jc w:val="center"/>
         <w:rPr>
-          <w:rFonts w:ascii="Times new roman" w:hAnsi="Times new roman"/>
-          <w:sz w:val="28"/>
-          <w:szCs w:val="28"/>
+          <w:i/>
+          <w:i/>
+          <w:iCs/>
         </w:rPr>
       </w:pPr>
       <w:r>
         <w:rPr>
           <w:rFonts w:cs="Times New Roman" w:ascii="Times new roman" w:hAnsi="Times new roman"/>
-          <w:sz w:val="28"/>
-          <w:szCs w:val="28"/>
-        </w:rPr>
-        <w:t xml:space="preserve">Рис. </w:t>
-      </w:r>
-      <w:r>
-        <w:rPr>
-          <w:rFonts w:cs="Times New Roman" w:ascii="Times new roman" w:hAnsi="Times new roman"/>
-          <w:sz w:val="28"/>
-          <w:szCs w:val="28"/>
-        </w:rPr>
-        <w:t>4.</w:t>
-      </w:r>
-      <w:r>
-        <w:rPr>
-          <w:rFonts w:cs="Times New Roman" w:ascii="Times new roman" w:hAnsi="Times new roman"/>
-          <w:sz w:val="28"/>
-          <w:szCs w:val="28"/>
-        </w:rPr>
-        <w:t>6</w:t>
-      </w:r>
-      <w:r>
-        <w:rPr>
-          <w:rFonts w:cs="Times New Roman" w:ascii="Times new roman" w:hAnsi="Times new roman"/>
-          <w:sz w:val="28"/>
-          <w:szCs w:val="28"/>
-        </w:rPr>
-        <w:t xml:space="preserve"> </w:t>
-      </w:r>
-      <w:r>
-        <w:rPr>
-          <w:rFonts w:cs="Times New Roman" w:ascii="Times new roman" w:hAnsi="Times new roman"/>
-          <w:i w:val="false"/>
-          <w:iCs w:val="false"/>
-          <w:sz w:val="28"/>
-          <w:szCs w:val="28"/>
-        </w:rPr>
-        <w:t>Блок-схема метода generate класса DatetimeGenerator</w:t>
+          <w:i/>
+          <w:iCs/>
+          <w:sz w:val="28"/>
+          <w:szCs w:val="28"/>
+        </w:rPr>
+        <w:t>Рис. 4.6 Блок-схема метода generate класса DatetimeGenerator</w:t>
       </w:r>
     </w:p>
     <w:p>
@@ -2124,11 +1953,7 @@
         </w:rPr>
       </w:pPr>
       <w:r>
-        <w:rPr>
-          <w:rFonts w:ascii="Times new roman" w:hAnsi="Times new roman"/>
-          <w:sz w:val="28"/>
-          <w:szCs w:val="28"/>
-        </w:rPr>
+        <w:rPr/>
         <w:drawing>
           <wp:inline distT="0" distB="0" distL="0" distR="0">
             <wp:extent cx="4257675" cy="6305550"/>
@@ -2176,52 +2001,20 @@
         <w:ind w:left="0" w:right="0" w:firstLine="562"/>
         <w:jc w:val="center"/>
         <w:rPr>
-          <w:rFonts w:ascii="Times new roman" w:hAnsi="Times new roman" w:cs="Times New Roman"/>
-          <w:sz w:val="28"/>
-          <w:szCs w:val="28"/>
+          <w:i/>
+          <w:i/>
+          <w:iCs/>
         </w:rPr>
       </w:pPr>
       <w:r>
         <w:rPr>
           <w:rFonts w:cs="Times New Roman" w:ascii="Times new roman" w:hAnsi="Times new roman"/>
-          <w:sz w:val="28"/>
-          <w:szCs w:val="28"/>
-        </w:rPr>
-        <w:t xml:space="preserve">Рис. </w:t>
-      </w:r>
-      <w:r>
-        <w:rPr>
-          <w:rFonts w:cs="Times New Roman" w:ascii="Times new roman" w:hAnsi="Times new roman"/>
-          <w:sz w:val="28"/>
-          <w:szCs w:val="28"/>
-        </w:rPr>
-        <w:t>4.</w:t>
-      </w:r>
-      <w:r>
-        <w:rPr>
-          <w:rFonts w:cs="Times New Roman" w:ascii="Times new roman" w:hAnsi="Times new roman"/>
-          <w:sz w:val="28"/>
-          <w:szCs w:val="28"/>
-        </w:rPr>
-        <w:t>7</w:t>
-      </w:r>
-      <w:r>
-        <w:rPr>
-          <w:rFonts w:cs="Times New Roman" w:ascii="Times new roman" w:hAnsi="Times new roman"/>
-          <w:sz w:val="28"/>
-          <w:szCs w:val="28"/>
-        </w:rPr>
-        <w:t xml:space="preserve"> </w:t>
-      </w:r>
-      <w:r>
-        <w:rPr>
-          <w:rFonts w:cs="Times New Roman" w:ascii="Times new roman" w:hAnsi="Times new roman"/>
-          <w:i w:val="false"/>
-          <w:iCs w:val="false"/>
-          <w:sz w:val="28"/>
-          <w:szCs w:val="28"/>
-        </w:rPr>
-        <w:t>Блок-схема метода generate класса CardGenerator</w:t>
+          <w:i/>
+          <w:iCs/>
+          <w:sz w:val="28"/>
+          <w:szCs w:val="28"/>
+        </w:rPr>
+        <w:t>Рис. 4.7 Блок-схема метода generate класса CardGenerator</w:t>
       </w:r>
     </w:p>
     <w:p>
@@ -2366,23 +2159,7 @@
           <w:sz w:val="28"/>
           <w:szCs w:val="28"/>
         </w:rPr>
-        <w:t xml:space="preserve">В программе используются 6 классов </w:t>
-      </w:r>
-      <w:r>
-        <w:rPr>
-          <w:rFonts w:ascii="Times new roman" w:hAnsi="Times new roman"/>
-          <w:sz w:val="28"/>
-          <w:szCs w:val="28"/>
-        </w:rPr>
-        <w:t>и 1 функция</w:t>
-      </w:r>
-      <w:r>
-        <w:rPr>
-          <w:rFonts w:ascii="Times new roman" w:hAnsi="Times new roman"/>
-          <w:sz w:val="28"/>
-          <w:szCs w:val="28"/>
-        </w:rPr>
-        <w:t xml:space="preserve"> для генерации данных. </w:t>
+        <w:t xml:space="preserve">В программе используются 6 классов и 1 функция для генерации данных. </w:t>
       </w:r>
     </w:p>
     <w:p>
@@ -2463,15 +2240,7 @@
           <w:sz w:val="28"/>
           <w:szCs w:val="28"/>
         </w:rPr>
-        <w:t xml:space="preserve">Таблица 5.1 Описание </w:t>
-      </w:r>
-      <w:r>
-        <w:rPr>
-          <w:rFonts w:ascii="Times new roman" w:hAnsi="Times new roman"/>
-          <w:sz w:val="28"/>
-          <w:szCs w:val="28"/>
-        </w:rPr>
-        <w:t>классов</w:t>
+        <w:t>Таблица 5.1 Описание классов</w:t>
       </w:r>
     </w:p>
     <w:tbl>
@@ -2523,17 +2292,7 @@
                 <w:szCs w:val="28"/>
                 <w:lang w:val="ru-RU" w:eastAsia="en-US" w:bidi="ar-SA"/>
               </w:rPr>
-              <w:t>Имя класс</w:t>
-            </w:r>
-            <w:r>
-              <w:rPr>
-                <w:rFonts w:eastAsia="Calibri" w:cs="Arial" w:ascii="Times new roman" w:hAnsi="Times new roman"/>
-                <w:kern w:val="0"/>
-                <w:sz w:val="28"/>
-                <w:szCs w:val="28"/>
-                <w:lang w:val="ru-RU" w:eastAsia="en-US" w:bidi="ar-SA"/>
-              </w:rPr>
-              <w:t>а</w:t>
+              <w:t>Имя класса</w:t>
             </w:r>
           </w:p>
         </w:tc>
@@ -2626,77 +2385,7 @@
                 <w:szCs w:val="28"/>
                 <w:lang w:val="ru-RU" w:eastAsia="en-US" w:bidi="ar-SA"/>
               </w:rPr>
-              <w:t>Генерирует случайн</w:t>
-            </w:r>
-            <w:r>
-              <w:rPr>
-                <w:rFonts w:eastAsia="Calibri" w:cs="Arial" w:ascii="Times new roman" w:hAnsi="Times new roman"/>
-                <w:kern w:val="0"/>
-                <w:sz w:val="28"/>
-                <w:szCs w:val="28"/>
-                <w:lang w:val="ru-RU" w:eastAsia="en-US" w:bidi="ar-SA"/>
-              </w:rPr>
-              <w:t>ую</w:t>
-            </w:r>
-            <w:r>
-              <w:rPr>
-                <w:rFonts w:eastAsia="Calibri" w:cs="Arial" w:ascii="Times new roman" w:hAnsi="Times new roman"/>
-                <w:kern w:val="0"/>
-                <w:sz w:val="28"/>
-                <w:szCs w:val="28"/>
-                <w:lang w:val="ru-RU" w:eastAsia="en-US" w:bidi="ar-SA"/>
-              </w:rPr>
-              <w:t xml:space="preserve"> сери</w:t>
-            </w:r>
-            <w:r>
-              <w:rPr>
-                <w:rFonts w:eastAsia="Calibri" w:cs="Arial" w:ascii="Times new roman" w:hAnsi="Times new roman"/>
-                <w:kern w:val="0"/>
-                <w:sz w:val="28"/>
-                <w:szCs w:val="28"/>
-                <w:lang w:val="ru-RU" w:eastAsia="en-US" w:bidi="ar-SA"/>
-              </w:rPr>
-              <w:t>ю</w:t>
-            </w:r>
-            <w:r>
-              <w:rPr>
-                <w:rFonts w:eastAsia="Calibri" w:cs="Arial" w:ascii="Times new roman" w:hAnsi="Times new roman"/>
-                <w:kern w:val="0"/>
-                <w:sz w:val="28"/>
-                <w:szCs w:val="28"/>
-                <w:lang w:val="ru-RU" w:eastAsia="en-US" w:bidi="ar-SA"/>
-              </w:rPr>
-              <w:t>, от нее берется н</w:t>
-            </w:r>
-            <w:r>
-              <w:rPr>
-                <w:rFonts w:eastAsia="Calibri" w:cs="Arial" w:ascii="Times new roman" w:hAnsi="Times new roman"/>
-                <w:kern w:val="0"/>
-                <w:sz w:val="28"/>
-                <w:szCs w:val="28"/>
-                <w:lang w:val="ru-RU" w:eastAsia="en-US" w:bidi="ar-SA"/>
-              </w:rPr>
-              <w:t>о</w:t>
-            </w:r>
-            <w:r>
-              <w:rPr>
-                <w:rFonts w:eastAsia="Calibri" w:cs="Arial" w:ascii="Times new roman" w:hAnsi="Times new roman"/>
-                <w:kern w:val="0"/>
-                <w:sz w:val="28"/>
-                <w:szCs w:val="28"/>
-                <w:lang w:val="ru-RU" w:eastAsia="en-US" w:bidi="ar-SA"/>
-              </w:rPr>
-              <w:t xml:space="preserve">мер, являющийся счетчиком. </w:t>
-            </w:r>
-            <w:r>
-              <w:rPr>
-                <w:rFonts w:eastAsia="Calibri" w:cs="Arial" w:ascii="Times new roman" w:hAnsi="Times new roman"/>
-                <w:kern w:val="0"/>
-                <w:sz w:val="28"/>
-                <w:szCs w:val="28"/>
-                <w:lang w:val="ru-RU" w:eastAsia="en-US" w:bidi="ar-SA"/>
-              </w:rPr>
-              <w:t>Хранит счетчики для каждой серии.</w:t>
+              <w:t>Генерирует случайную серию, от нее берется номер, являющийся счетчиком. Хранит счетчики для каждой серии.</w:t>
             </w:r>
           </w:p>
         </w:tc>
@@ -2759,27 +2448,7 @@
                 <w:szCs w:val="28"/>
                 <w:lang w:val="ru-RU" w:eastAsia="en-US" w:bidi="ar-SA"/>
               </w:rPr>
-              <w:t>Генерирует СНИЛС - п</w:t>
-            </w:r>
-            <w:r>
-              <w:rPr>
-                <w:rFonts w:eastAsia="Calibri" w:cs="Arial" w:ascii="Times new roman" w:hAnsi="Times new roman"/>
-                <w:kern w:val="0"/>
-                <w:sz w:val="28"/>
-                <w:szCs w:val="28"/>
-                <w:lang w:val="ru-RU" w:eastAsia="en-US" w:bidi="ar-SA"/>
-              </w:rPr>
-              <w:t xml:space="preserve">ервые 9 цифр – счетчик, 2 последние случайные. </w:t>
-            </w:r>
-            <w:r>
-              <w:rPr>
-                <w:rFonts w:eastAsia="Calibri" w:cs="Arial" w:ascii="Times new roman" w:hAnsi="Times new roman"/>
-                <w:kern w:val="0"/>
-                <w:sz w:val="28"/>
-                <w:szCs w:val="28"/>
-                <w:lang w:val="ru-RU" w:eastAsia="en-US" w:bidi="ar-SA"/>
-              </w:rPr>
-              <w:t>Хранит счетчик СНИЛСов.</w:t>
+              <w:t>Генерирует СНИЛС - первые 9 цифр – счетчик, 2 последние случайные. Хранит счетчик СНИЛСов.</w:t>
             </w:r>
           </w:p>
         </w:tc>
@@ -2842,37 +2511,7 @@
                 <w:szCs w:val="28"/>
                 <w:lang w:val="ru-RU" w:eastAsia="en-US" w:bidi="ar-SA"/>
               </w:rPr>
-              <w:t xml:space="preserve">Генерирует ФИО. </w:t>
-            </w:r>
-            <w:r>
-              <w:rPr>
-                <w:rFonts w:eastAsia="Calibri" w:cs="Arial" w:ascii="Times new roman" w:hAnsi="Times new roman"/>
-                <w:kern w:val="0"/>
-                <w:sz w:val="28"/>
-                <w:szCs w:val="28"/>
-                <w:lang w:val="ru-RU" w:eastAsia="en-US" w:bidi="ar-SA"/>
-              </w:rPr>
-              <w:t xml:space="preserve">Каждый элемент берется случайно из </w:t>
-            </w:r>
-            <w:r>
-              <w:rPr>
-                <w:rFonts w:eastAsia="Calibri" w:cs="Arial" w:ascii="Times new roman" w:hAnsi="Times new roman"/>
-                <w:kern w:val="0"/>
-                <w:sz w:val="28"/>
-                <w:szCs w:val="28"/>
-                <w:lang w:val="ru-RU" w:eastAsia="en-US" w:bidi="ar-SA"/>
-              </w:rPr>
-              <w:t xml:space="preserve">хранящейся </w:t>
-            </w:r>
-            <w:r>
-              <w:rPr>
-                <w:rFonts w:eastAsia="Calibri" w:cs="Arial" w:ascii="Times new roman" w:hAnsi="Times new roman"/>
-                <w:kern w:val="0"/>
-                <w:sz w:val="28"/>
-                <w:szCs w:val="28"/>
-                <w:lang w:val="ru-RU" w:eastAsia="en-US" w:bidi="ar-SA"/>
-              </w:rPr>
-              <w:t>соответствующей базы.</w:t>
+              <w:t>Генерирует ФИО. Каждый элемент берется случайно из хранящейся соответствующей базы.</w:t>
             </w:r>
           </w:p>
         </w:tc>
@@ -2935,17 +2574,7 @@
                 <w:szCs w:val="28"/>
                 <w:lang w:val="ru-RU" w:eastAsia="en-US" w:bidi="ar-SA"/>
               </w:rPr>
-              <w:t xml:space="preserve">Генерирует дату и время. </w:t>
-            </w:r>
-            <w:r>
-              <w:rPr>
-                <w:rFonts w:eastAsia="Calibri" w:cs="Arial" w:ascii="Times new roman" w:hAnsi="Times new roman"/>
-                <w:kern w:val="0"/>
-                <w:sz w:val="28"/>
-                <w:szCs w:val="28"/>
-                <w:lang w:val="ru-RU" w:eastAsia="en-US" w:bidi="ar-SA"/>
-              </w:rPr>
-              <w:t>Дата всегда – будний день. При первом запуске - случайная дата. При втором запуске – следующий день от предыдущей генерации. Случайное рабочее время.</w:t>
+              <w:t>Генерирует дату и время. Дата всегда – будний день. При первом запуске - случайная дата. При втором запуске – следующий день от предыдущей генерации. Случайное рабочее время.</w:t>
             </w:r>
           </w:p>
         </w:tc>
@@ -3008,27 +2637,7 @@
                 <w:szCs w:val="28"/>
                 <w:lang w:val="ru-RU" w:eastAsia="en-US" w:bidi="ar-SA"/>
               </w:rPr>
-              <w:t>Генерирует н</w:t>
-            </w:r>
-            <w:r>
-              <w:rPr>
-                <w:rFonts w:eastAsia="Calibri" w:cs="Arial" w:ascii="Times new roman" w:hAnsi="Times new roman"/>
-                <w:kern w:val="0"/>
-                <w:sz w:val="28"/>
-                <w:szCs w:val="28"/>
-                <w:lang w:val="ru-RU" w:eastAsia="en-US" w:bidi="ar-SA"/>
-              </w:rPr>
-              <w:t xml:space="preserve">абор симптомов или анлизов. </w:t>
-            </w:r>
-            <w:r>
-              <w:rPr>
-                <w:rFonts w:eastAsia="Calibri" w:cs="Arial" w:ascii="Times new roman" w:hAnsi="Times new roman"/>
-                <w:kern w:val="0"/>
-                <w:sz w:val="28"/>
-                <w:szCs w:val="28"/>
-                <w:lang w:val="ru-RU" w:eastAsia="en-US" w:bidi="ar-SA"/>
-              </w:rPr>
-              <w:t>Хранит соответствующие базы.</w:t>
+              <w:t>Генерирует набор симптомов или анлизов. Хранит соответствующие базы.</w:t>
             </w:r>
           </w:p>
         </w:tc>
@@ -3144,31 +2753,7 @@
           <w:sz w:val="28"/>
           <w:szCs w:val="28"/>
         </w:rPr>
-        <w:t>Таблица 5.</w:t>
-      </w:r>
-      <w:r>
-        <w:rPr>
-          <w:rFonts w:ascii="Times new roman" w:hAnsi="Times new roman"/>
-          <w:sz w:val="28"/>
-          <w:szCs w:val="28"/>
-        </w:rPr>
-        <w:t>2</w:t>
-      </w:r>
-      <w:r>
-        <w:rPr>
-          <w:rFonts w:ascii="Times new roman" w:hAnsi="Times new roman"/>
-          <w:sz w:val="28"/>
-          <w:szCs w:val="28"/>
-        </w:rPr>
-        <w:t xml:space="preserve"> Описание </w:t>
-      </w:r>
-      <w:r>
-        <w:rPr>
-          <w:rFonts w:ascii="Times new roman" w:hAnsi="Times new roman"/>
-          <w:sz w:val="28"/>
-          <w:szCs w:val="28"/>
-        </w:rPr>
-        <w:t>функций</w:t>
+        <w:t>Таблица 5.2 Описание функций</w:t>
       </w:r>
     </w:p>
     <w:tbl>
@@ -3187,9 +2772,9 @@
         <w:tblLook w:val="04a0" w:noHBand="0" w:noVBand="1" w:firstColumn="1" w:lastRow="0" w:lastColumn="0" w:firstRow="1"/>
       </w:tblPr>
       <w:tblGrid>
-        <w:gridCol w:w="2758"/>
+        <w:gridCol w:w="2756"/>
         <w:gridCol w:w="3453"/>
-        <w:gridCol w:w="4014"/>
+        <w:gridCol w:w="4016"/>
       </w:tblGrid>
       <w:tr>
         <w:trPr>
@@ -3197,7 +2782,7 @@
         </w:trPr>
         <w:tc>
           <w:tcPr>
-            <w:tcW w:w="2758" w:type="dxa"/>
+            <w:tcW w:w="2756" w:type="dxa"/>
             <w:tcBorders/>
           </w:tcPr>
           <w:p>
@@ -3221,17 +2806,7 @@
                 <w:szCs w:val="28"/>
                 <w:lang w:val="ru-RU" w:eastAsia="en-US" w:bidi="ar-SA"/>
               </w:rPr>
-              <w:t xml:space="preserve">Имя </w:t>
-            </w:r>
-            <w:r>
-              <w:rPr>
-                <w:rFonts w:eastAsia="Calibri" w:cs="Arial" w:ascii="Times new roman" w:hAnsi="Times new roman"/>
-                <w:kern w:val="0"/>
-                <w:sz w:val="28"/>
-                <w:szCs w:val="28"/>
-                <w:lang w:val="ru-RU" w:eastAsia="en-US" w:bidi="ar-SA"/>
-              </w:rPr>
-              <w:t>функции</w:t>
+              <w:t>Имя функции</w:t>
             </w:r>
           </w:p>
         </w:tc>
@@ -3265,7 +2840,7 @@
         </w:tc>
         <w:tc>
           <w:tcPr>
-            <w:tcW w:w="4014" w:type="dxa"/>
+            <w:tcW w:w="4016" w:type="dxa"/>
             <w:tcBorders/>
           </w:tcPr>
           <w:p>
@@ -3298,7 +2873,7 @@
         <w:trPr/>
         <w:tc>
           <w:tcPr>
-            <w:tcW w:w="2758" w:type="dxa"/>
+            <w:tcW w:w="2756" w:type="dxa"/>
             <w:tcBorders/>
           </w:tcPr>
           <w:p>
@@ -3334,6 +2909,7 @@
           <w:p>
             <w:pPr>
               <w:pStyle w:val="Normal"/>
+              <w:widowControl w:val="false"/>
               <w:jc w:val="center"/>
               <w:rPr>
                 <w:color w:val="auto"/>
@@ -3349,7 +2925,7 @@
         </w:tc>
         <w:tc>
           <w:tcPr>
-            <w:tcW w:w="4014" w:type="dxa"/>
+            <w:tcW w:w="4016" w:type="dxa"/>
             <w:tcBorders/>
           </w:tcPr>
           <w:p>
@@ -3373,17 +2949,7 @@
                 <w:szCs w:val="28"/>
                 <w:lang w:val="ru-RU" w:eastAsia="en-US" w:bidi="ar-SA"/>
               </w:rPr>
-              <w:t xml:space="preserve">Генерирует </w:t>
-            </w:r>
-            <w:r>
-              <w:rPr>
-                <w:rFonts w:eastAsia="Calibri" w:cs="Arial" w:ascii="Times new roman" w:hAnsi="Times new roman"/>
-                <w:kern w:val="0"/>
-                <w:sz w:val="28"/>
-                <w:szCs w:val="28"/>
-                <w:lang w:val="ru-RU" w:eastAsia="en-US" w:bidi="ar-SA"/>
-              </w:rPr>
-              <w:t>n записей, сохраняет в файл out_file.</w:t>
+              <w:t>Генерирует n записей, сохраняет в файл out_file.</w:t>
             </w:r>
           </w:p>
         </w:tc>
@@ -3408,9 +2974,9 @@
       </w:pPr>
       <w:r>
         <w:rPr>
-          <w:rFonts w:ascii="Times new roman" w:hAnsi="Times new roman"/>
-          <w:sz w:val="28"/>
-          <w:szCs w:val="28"/>
+          <w:rFonts w:cs="Times New Roman"/>
+          <w:b/>
+          <w:color w:val="auto"/>
         </w:rPr>
       </w:r>
     </w:p>
@@ -3498,8 +3064,11 @@
         <w:pStyle w:val="ListParagraph"/>
         <w:numPr>
           <w:ilvl w:val="0"/>
-          <w:numId w:val="3"/>
+          <w:numId w:val="2"/>
         </w:numPr>
+        <w:spacing w:before="0" w:after="0"/>
+        <w:ind w:left="720" w:right="0" w:hanging="360"/>
+        <w:contextualSpacing/>
         <w:rPr/>
       </w:pPr>
       <w:r>
@@ -3528,8 +3097,11 @@
         <w:pStyle w:val="ListParagraph"/>
         <w:numPr>
           <w:ilvl w:val="0"/>
-          <w:numId w:val="3"/>
+          <w:numId w:val="2"/>
         </w:numPr>
+        <w:spacing w:before="0" w:after="0"/>
+        <w:ind w:left="720" w:right="0" w:hanging="360"/>
+        <w:contextualSpacing w:val="false"/>
         <w:rPr/>
       </w:pPr>
       <w:r>
@@ -3542,8 +3114,11 @@
         <w:pStyle w:val="ListParagraph"/>
         <w:numPr>
           <w:ilvl w:val="0"/>
-          <w:numId w:val="3"/>
+          <w:numId w:val="2"/>
         </w:numPr>
+        <w:spacing w:before="0" w:after="0"/>
+        <w:ind w:left="720" w:right="0" w:hanging="360"/>
+        <w:contextualSpacing w:val="false"/>
         <w:rPr/>
       </w:pPr>
       <w:r>
@@ -3572,8 +3147,11 @@
         <w:pStyle w:val="ListParagraph"/>
         <w:numPr>
           <w:ilvl w:val="0"/>
-          <w:numId w:val="3"/>
+          <w:numId w:val="2"/>
         </w:numPr>
+        <w:spacing w:before="0" w:after="0"/>
+        <w:ind w:left="720" w:right="0" w:hanging="360"/>
+        <w:contextualSpacing w:val="false"/>
         <w:rPr/>
       </w:pPr>
       <w:r>
@@ -3602,8 +3180,11 @@
         <w:pStyle w:val="ListParagraph"/>
         <w:numPr>
           <w:ilvl w:val="0"/>
-          <w:numId w:val="3"/>
+          <w:numId w:val="2"/>
         </w:numPr>
+        <w:spacing w:before="0" w:after="0"/>
+        <w:ind w:left="720" w:right="0" w:hanging="360"/>
+        <w:contextualSpacing w:val="false"/>
         <w:rPr/>
       </w:pPr>
       <w:r>
@@ -3632,8 +3213,11 @@
         <w:pStyle w:val="ListParagraph"/>
         <w:numPr>
           <w:ilvl w:val="0"/>
-          <w:numId w:val="3"/>
+          <w:numId w:val="2"/>
         </w:numPr>
+        <w:spacing w:before="0" w:after="0"/>
+        <w:ind w:left="720" w:right="0" w:hanging="360"/>
+        <w:contextualSpacing w:val="false"/>
         <w:rPr/>
       </w:pPr>
       <w:r>
@@ -3662,8 +3246,11 @@
         <w:pStyle w:val="ListParagraph"/>
         <w:numPr>
           <w:ilvl w:val="0"/>
-          <w:numId w:val="3"/>
+          <w:numId w:val="2"/>
         </w:numPr>
+        <w:spacing w:before="0" w:after="0"/>
+        <w:ind w:left="720" w:right="0" w:hanging="360"/>
+        <w:contextualSpacing w:val="false"/>
         <w:rPr/>
       </w:pPr>
       <w:r>
@@ -3692,8 +3279,11 @@
         <w:pStyle w:val="ListParagraph"/>
         <w:numPr>
           <w:ilvl w:val="0"/>
-          <w:numId w:val="3"/>
+          <w:numId w:val="2"/>
         </w:numPr>
+        <w:spacing w:before="0" w:after="0"/>
+        <w:ind w:left="720" w:right="0" w:hanging="360"/>
+        <w:contextualSpacing w:val="false"/>
         <w:rPr/>
       </w:pPr>
       <w:r>
@@ -3722,8 +3312,11 @@
         <w:pStyle w:val="ListParagraph"/>
         <w:numPr>
           <w:ilvl w:val="0"/>
-          <w:numId w:val="3"/>
+          <w:numId w:val="2"/>
         </w:numPr>
+        <w:spacing w:before="0" w:after="0"/>
+        <w:ind w:left="720" w:right="0" w:hanging="360"/>
+        <w:contextualSpacing w:val="false"/>
         <w:rPr/>
       </w:pPr>
       <w:r>
@@ -3752,8 +3345,11 @@
         <w:pStyle w:val="ListParagraph"/>
         <w:numPr>
           <w:ilvl w:val="0"/>
-          <w:numId w:val="3"/>
+          <w:numId w:val="2"/>
         </w:numPr>
+        <w:spacing w:before="0" w:after="0"/>
+        <w:ind w:left="720" w:right="0" w:hanging="360"/>
+        <w:contextualSpacing w:val="false"/>
         <w:rPr/>
       </w:pPr>
       <w:r>
@@ -3793,8 +3389,11 @@
         <w:pStyle w:val="ListParagraph"/>
         <w:numPr>
           <w:ilvl w:val="0"/>
-          <w:numId w:val="5"/>
+          <w:numId w:val="4"/>
         </w:numPr>
+        <w:spacing w:before="0" w:after="0"/>
+        <w:ind w:left="720" w:right="0" w:hanging="360"/>
+        <w:contextualSpacing/>
         <w:rPr/>
       </w:pPr>
       <w:r>
@@ -3807,8 +3406,11 @@
         <w:pStyle w:val="ListParagraph"/>
         <w:numPr>
           <w:ilvl w:val="0"/>
-          <w:numId w:val="5"/>
+          <w:numId w:val="4"/>
         </w:numPr>
+        <w:spacing w:before="0" w:after="0"/>
+        <w:ind w:left="720" w:right="0" w:hanging="360"/>
+        <w:contextualSpacing w:val="false"/>
         <w:rPr/>
       </w:pPr>
       <w:r>
@@ -3821,8 +3423,11 @@
         <w:pStyle w:val="ListParagraph"/>
         <w:numPr>
           <w:ilvl w:val="0"/>
-          <w:numId w:val="5"/>
+          <w:numId w:val="4"/>
         </w:numPr>
+        <w:spacing w:before="0" w:after="0"/>
+        <w:ind w:left="720" w:right="0" w:hanging="360"/>
+        <w:contextualSpacing w:val="false"/>
         <w:rPr/>
       </w:pPr>
       <w:r>
@@ -3965,15 +3570,7 @@
       </w:r>
       <w:r>
         <w:rPr/>
-        <w:t xml:space="preserve">данном разделе представлен </w:t>
-      </w:r>
-      <w:r>
-        <w:rPr/>
-        <w:t>пример,</w:t>
-      </w:r>
-      <w:r>
-        <w:rPr/>
-        <w:t xml:space="preserve"> демонстрирующий работу программы.</w:t>
+        <w:t>данном разделе представлен пример, демонстрирующий работу программы.</w:t>
       </w:r>
     </w:p>
     <w:p>
@@ -4381,8 +3978,8 @@
   <w:abstractNum w:abstractNumId="2">
     <w:lvl w:ilvl="0">
       <w:start w:val="1"/>
-      <w:numFmt w:val="decimal"/>
-      <w:lvlText w:val="%1."/>
+      <w:numFmt w:val="lowerLetter"/>
+      <w:lvlText w:val="%1)"/>
       <w:lvlJc w:val="left"/>
       <w:pPr>
         <w:tabs>
@@ -4395,7 +3992,7 @@
     <w:lvl w:ilvl="1">
       <w:start w:val="1"/>
       <w:numFmt w:val="decimal"/>
-      <w:lvlText w:val="%2."/>
+      <w:lvlText w:val="%2)"/>
       <w:lvlJc w:val="left"/>
       <w:pPr>
         <w:tabs>
@@ -4408,7 +4005,7 @@
     <w:lvl w:ilvl="2">
       <w:start w:val="1"/>
       <w:numFmt w:val="decimal"/>
-      <w:lvlText w:val="%3."/>
+      <w:lvlText w:val="%3)"/>
       <w:lvlJc w:val="left"/>
       <w:pPr>
         <w:tabs>
@@ -4421,7 +4018,7 @@
     <w:lvl w:ilvl="3">
       <w:start w:val="1"/>
       <w:numFmt w:val="decimal"/>
-      <w:lvlText w:val="%4."/>
+      <w:lvlText w:val="%4)"/>
       <w:lvlJc w:val="left"/>
       <w:pPr>
         <w:tabs>
@@ -4434,7 +4031,7 @@
     <w:lvl w:ilvl="4">
       <w:start w:val="1"/>
       <w:numFmt w:val="decimal"/>
-      <w:lvlText w:val="%5."/>
+      <w:lvlText w:val="%5)"/>
       <w:lvlJc w:val="left"/>
       <w:pPr>
         <w:tabs>
@@ -4447,7 +4044,7 @@
     <w:lvl w:ilvl="5">
       <w:start w:val="1"/>
       <w:numFmt w:val="decimal"/>
-      <w:lvlText w:val="%6."/>
+      <w:lvlText w:val="%6)"/>
       <w:lvlJc w:val="left"/>
       <w:pPr>
         <w:tabs>
@@ -4460,7 +4057,7 @@
     <w:lvl w:ilvl="6">
       <w:start w:val="1"/>
       <w:numFmt w:val="decimal"/>
-      <w:lvlText w:val="%7."/>
+      <w:lvlText w:val="%7)"/>
       <w:lvlJc w:val="left"/>
       <w:pPr>
         <w:tabs>
@@ -4473,7 +4070,7 @@
     <w:lvl w:ilvl="7">
       <w:start w:val="1"/>
       <w:numFmt w:val="decimal"/>
-      <w:lvlText w:val="%8."/>
+      <w:lvlText w:val="%8)"/>
       <w:lvlJc w:val="left"/>
       <w:pPr>
         <w:tabs>
@@ -4486,7 +4083,7 @@
     <w:lvl w:ilvl="8">
       <w:start w:val="1"/>
       <w:numFmt w:val="decimal"/>
-      <w:lvlText w:val="%9."/>
+      <w:lvlText w:val="%9)"/>
       <w:lvlJc w:val="left"/>
       <w:pPr>
         <w:tabs>
@@ -4617,125 +4214,6 @@
     </w:lvl>
   </w:abstractNum>
   <w:abstractNum w:abstractNumId="4">
-    <w:lvl w:ilvl="0">
-      <w:start w:val="1"/>
-      <w:numFmt w:val="lowerLetter"/>
-      <w:lvlText w:val="%1)"/>
-      <w:lvlJc w:val="left"/>
-      <w:pPr>
-        <w:tabs>
-          <w:tab w:val="num" w:pos="720"/>
-        </w:tabs>
-        <w:ind w:left="720" w:hanging="360"/>
-      </w:pPr>
-      <w:rPr/>
-    </w:lvl>
-    <w:lvl w:ilvl="1">
-      <w:start w:val="1"/>
-      <w:numFmt w:val="decimal"/>
-      <w:lvlText w:val="%2)"/>
-      <w:lvlJc w:val="left"/>
-      <w:pPr>
-        <w:tabs>
-          <w:tab w:val="num" w:pos="1080"/>
-        </w:tabs>
-        <w:ind w:left="1080" w:hanging="360"/>
-      </w:pPr>
-      <w:rPr/>
-    </w:lvl>
-    <w:lvl w:ilvl="2">
-      <w:start w:val="1"/>
-      <w:numFmt w:val="decimal"/>
-      <w:lvlText w:val="%3)"/>
-      <w:lvlJc w:val="left"/>
-      <w:pPr>
-        <w:tabs>
-          <w:tab w:val="num" w:pos="1440"/>
-        </w:tabs>
-        <w:ind w:left="1440" w:hanging="360"/>
-      </w:pPr>
-      <w:rPr/>
-    </w:lvl>
-    <w:lvl w:ilvl="3">
-      <w:start w:val="1"/>
-      <w:numFmt w:val="decimal"/>
-      <w:lvlText w:val="%4)"/>
-      <w:lvlJc w:val="left"/>
-      <w:pPr>
-        <w:tabs>
-          <w:tab w:val="num" w:pos="1800"/>
-        </w:tabs>
-        <w:ind w:left="1800" w:hanging="360"/>
-      </w:pPr>
-      <w:rPr/>
-    </w:lvl>
-    <w:lvl w:ilvl="4">
-      <w:start w:val="1"/>
-      <w:numFmt w:val="decimal"/>
-      <w:lvlText w:val="%5)"/>
-      <w:lvlJc w:val="left"/>
-      <w:pPr>
-        <w:tabs>
-          <w:tab w:val="num" w:pos="2160"/>
-        </w:tabs>
-        <w:ind w:left="2160" w:hanging="360"/>
-      </w:pPr>
-      <w:rPr/>
-    </w:lvl>
-    <w:lvl w:ilvl="5">
-      <w:start w:val="1"/>
-      <w:numFmt w:val="decimal"/>
-      <w:lvlText w:val="%6)"/>
-      <w:lvlJc w:val="left"/>
-      <w:pPr>
-        <w:tabs>
-          <w:tab w:val="num" w:pos="2520"/>
-        </w:tabs>
-        <w:ind w:left="2520" w:hanging="360"/>
-      </w:pPr>
-      <w:rPr/>
-    </w:lvl>
-    <w:lvl w:ilvl="6">
-      <w:start w:val="1"/>
-      <w:numFmt w:val="decimal"/>
-      <w:lvlText w:val="%7)"/>
-      <w:lvlJc w:val="left"/>
-      <w:pPr>
-        <w:tabs>
-          <w:tab w:val="num" w:pos="2880"/>
-        </w:tabs>
-        <w:ind w:left="2880" w:hanging="360"/>
-      </w:pPr>
-      <w:rPr/>
-    </w:lvl>
-    <w:lvl w:ilvl="7">
-      <w:start w:val="1"/>
-      <w:numFmt w:val="decimal"/>
-      <w:lvlText w:val="%8)"/>
-      <w:lvlJc w:val="left"/>
-      <w:pPr>
-        <w:tabs>
-          <w:tab w:val="num" w:pos="3240"/>
-        </w:tabs>
-        <w:ind w:left="3240" w:hanging="360"/>
-      </w:pPr>
-      <w:rPr/>
-    </w:lvl>
-    <w:lvl w:ilvl="8">
-      <w:start w:val="1"/>
-      <w:numFmt w:val="decimal"/>
-      <w:lvlText w:val="%9)"/>
-      <w:lvlJc w:val="left"/>
-      <w:pPr>
-        <w:tabs>
-          <w:tab w:val="num" w:pos="3600"/>
-        </w:tabs>
-        <w:ind w:left="3600" w:hanging="360"/>
-      </w:pPr>
-      <w:rPr/>
-    </w:lvl>
-  </w:abstractNum>
-  <w:abstractNum w:abstractNumId="5">
     <w:lvl w:ilvl="0">
       <w:start w:val="1"/>
       <w:numFmt w:val="lowerLetter"/>
@@ -4865,9 +4343,6 @@
   </w:num>
   <w:num w:numId="4">
     <w:abstractNumId w:val="4"/>
-  </w:num>
-  <w:num w:numId="5">
-    <w:abstractNumId w:val="5"/>
   </w:num>
 </w:numbering>
 </file>

</xml_diff>